<commit_message>
YSI - Update word format & support search wit by "-"
</commit_message>
<xml_diff>
--- a/src/WordExporter/Templates/TemplateA/WorkItem.docx
+++ b/src/WordExporter/Templates/TemplateA/WorkItem.docx
@@ -1,11 +1,14 @@
 
 <file path=word/document.xml><?xml version="1.0" encoding="utf-8"?>
-<w:document xmlns:wpc="http://schemas.microsoft.com/office/word/2010/wordprocessingCanvas" xmlns:cx="http://schemas.microsoft.com/office/drawing/2014/chartex" xmlns:cx1="http://schemas.microsoft.com/office/drawing/2015/9/8/chartex" xmlns:cx2="http://schemas.microsoft.com/office/drawing/2015/10/21/chartex" xmlns:cx3="http://schemas.microsoft.com/office/drawing/2016/5/9/chartex" xmlns:cx4="http://schemas.microsoft.com/office/drawing/2016/5/10/chartex" xmlns:cx5="http://schemas.microsoft.com/office/drawing/2016/5/11/chartex" xmlns:cx6="http://schemas.microsoft.com/office/drawing/2016/5/12/chartex" xmlns:cx7="http://schemas.microsoft.com/office/drawing/2016/5/13/chartex" xmlns:cx8="http://schemas.microsoft.com/office/drawing/2016/5/14/chartex" xmlns:mc="http://schemas.openxmlformats.org/markup-compatibility/2006" xmlns:aink="http://schemas.microsoft.com/office/drawing/2016/ink" xmlns:am3d="http://schemas.microsoft.com/office/drawing/2017/model3d" xmlns:o="urn:schemas-microsoft-com:office:office" xmlns:r="http://schemas.openxmlformats.org/officeDocument/2006/relationships" xmlns:m="http://schemas.openxmlformats.org/officeDocument/2006/math" xmlns:v="urn:schemas-microsoft-com:vml" xmlns:wp14="http://schemas.microsoft.com/office/word/2010/wordprocessingDrawing" xmlns:wp="http://schemas.openxmlformats.org/drawingml/2006/wordprocessingDrawing" xmlns:w10="urn:schemas-microsoft-com:office:word" xmlns:w="http://schemas.openxmlformats.org/wordprocessingml/2006/main" xmlns:w14="http://schemas.microsoft.com/office/word/2010/wordml" xmlns:w15="http://schemas.microsoft.com/office/word/2012/wordml" xmlns:w16cid="http://schemas.microsoft.com/office/word/2016/wordml/cid" xmlns:w16se="http://schemas.microsoft.com/office/word/2015/wordml/symex" xmlns:wpg="http://schemas.microsoft.com/office/word/2010/wordprocessingGroup" xmlns:wpi="http://schemas.microsoft.com/office/word/2010/wordprocessingInk" xmlns:wne="http://schemas.microsoft.com/office/word/2006/wordml" xmlns:wps="http://schemas.microsoft.com/office/word/2010/wordprocessingShape" mc:Ignorable="w14 w15 w16se w16cid wp14">
+<w:document xmlns:wpc="http://schemas.microsoft.com/office/word/2010/wordprocessingCanvas" xmlns:cx="http://schemas.microsoft.com/office/drawing/2014/chartex" xmlns:cx1="http://schemas.microsoft.com/office/drawing/2015/9/8/chartex" xmlns:cx2="http://schemas.microsoft.com/office/drawing/2015/10/21/chartex" xmlns:cx3="http://schemas.microsoft.com/office/drawing/2016/5/9/chartex" xmlns:cx4="http://schemas.microsoft.com/office/drawing/2016/5/10/chartex" xmlns:cx5="http://schemas.microsoft.com/office/drawing/2016/5/11/chartex" xmlns:cx6="http://schemas.microsoft.com/office/drawing/2016/5/12/chartex" xmlns:cx7="http://schemas.microsoft.com/office/drawing/2016/5/13/chartex" xmlns:cx8="http://schemas.microsoft.com/office/drawing/2016/5/14/chartex" xmlns:mc="http://schemas.openxmlformats.org/markup-compatibility/2006" xmlns:aink="http://schemas.microsoft.com/office/drawing/2016/ink" xmlns:am3d="http://schemas.microsoft.com/office/drawing/2017/model3d" xmlns:o="urn:schemas-microsoft-com:office:office" xmlns:r="http://schemas.openxmlformats.org/officeDocument/2006/relationships" xmlns:m="http://schemas.openxmlformats.org/officeDocument/2006/math" xmlns:v="urn:schemas-microsoft-com:vml" xmlns:wp14="http://schemas.microsoft.com/office/word/2010/wordprocessingDrawing" xmlns:wp="http://schemas.openxmlformats.org/drawingml/2006/wordprocessingDrawing" xmlns:w10="urn:schemas-microsoft-com:office:word" xmlns:w="http://schemas.openxmlformats.org/wordprocessingml/2006/main" xmlns:w14="http://schemas.microsoft.com/office/word/2010/wordml" xmlns:w15="http://schemas.microsoft.com/office/word/2012/wordml" xmlns:w16cex="http://schemas.microsoft.com/office/word/2018/wordml/cex" xmlns:w16cid="http://schemas.microsoft.com/office/word/2016/wordml/cid" xmlns:w16="http://schemas.microsoft.com/office/word/2018/wordml" xmlns:w16se="http://schemas.microsoft.com/office/word/2015/wordml/symex" xmlns:wpg="http://schemas.microsoft.com/office/word/2010/wordprocessingGroup" xmlns:wpi="http://schemas.microsoft.com/office/word/2010/wordprocessingInk" xmlns:wne="http://schemas.microsoft.com/office/word/2006/wordml" xmlns:wps="http://schemas.microsoft.com/office/word/2010/wordprocessingShape" mc:Ignorable="w14 w15 w16se w16cid w16 w16cex wp14">
   <w:body>
     <w:p>
       <w:pPr>
         <w:pStyle w:val="Heading1"/>
       </w:pPr>
+      <w:r>
+        <w:t xml:space="preserve">{{id}}: </w:t>
+      </w:r>
       <w:r>
         <w:t>{{title}}</w:t>
       </w:r>
@@ -14,7 +17,39 @@
       <w:r>
         <w:rPr>
           <w:b/>
-          <w:color w:val="FF0000"/>
+        </w:rPr>
+        <w:t xml:space="preserve">Type: </w:t>
+      </w:r>
+      <w:r>
+        <w:t>{{</w:t>
+      </w:r>
+      <w:r>
+        <w:t>Work Item Type</w:t>
+      </w:r>
+      <w:r>
+        <w:t>}}</w:t>
+      </w:r>
+      <w:r>
+        <w:rPr>
+          <w:b/>
+        </w:rPr>
+        <w:t xml:space="preserve"> </w:t>
+      </w:r>
+      <w:r>
+        <w:rPr>
+          <w:b/>
+        </w:rPr>
+        <w:tab/>
+      </w:r>
+      <w:r>
+        <w:rPr>
+          <w:b/>
+        </w:rPr>
+        <w:t xml:space="preserve">     </w:t>
+      </w:r>
+      <w:r>
+        <w:rPr>
+          <w:b/>
         </w:rPr>
         <w:t>Assigned To</w:t>
       </w:r>
@@ -25,93 +60,199 @@
         <w:t xml:space="preserve">: </w:t>
       </w:r>
       <w:r>
-        <w:t>{{</w:t>
-      </w:r>
-      <w:proofErr w:type="spellStart"/>
-      <w:r>
-        <w:t>assignedto</w:t>
-      </w:r>
-      <w:proofErr w:type="spellEnd"/>
-      <w:r>
-        <w:t>}}</w:t>
-      </w:r>
-    </w:p>
-    <w:p>
-      <w:r>
-        <w:rPr>
-          <w:rFonts w:ascii="Algerian" w:hAnsi="Algerian"/>
-          <w:b/>
-          <w:color w:val="FF0000"/>
-          <w:sz w:val="52"/>
-          <w:szCs w:val="52"/>
-        </w:rPr>
-        <w:t>Created By</w:t>
+        <w:t>{{assignedto}}</w:t>
+      </w:r>
+      <w:r>
+        <w:t xml:space="preserve"> </w:t>
+      </w:r>
+      <w:r>
+        <w:tab/>
+      </w:r>
+      <w:r>
+        <w:t xml:space="preserve">            </w:t>
       </w:r>
       <w:r>
         <w:rPr>
           <w:b/>
+          <w:bCs/>
         </w:rPr>
-        <w:t xml:space="preserve">: </w:t>
-      </w:r>
-      <w:r>
+        <w:t>Status:</w:t>
+      </w:r>
+      <w:r>
+        <w:t xml:space="preserve"> </w:t>
+      </w:r>
+      <w:r>
+        <w:t>{{</w:t>
+      </w:r>
+      <w:r>
+        <w:t>State</w:t>
+      </w:r>
+      <w:r>
+        <w:t>}}</w:t>
+      </w:r>
+    </w:p>
+    <w:p>
+      <w:pPr>
+        <w:pStyle w:val="NoSpacing"/>
+      </w:pPr>
+    </w:p>
+    <w:p>
+      <w:pPr>
+        <w:pStyle w:val="Heading2"/>
+      </w:pPr>
+      <w:r>
+        <w:t>Description</w:t>
+      </w:r>
+      <w:r>
+        <w:t>:</w:t>
+      </w:r>
+    </w:p>
+    <w:p>
+      <w:pPr>
+        <w:pStyle w:val="NoSpacing"/>
+      </w:pPr>
+      <w:r>
+        <w:t>{{description}}</w:t>
+      </w:r>
+    </w:p>
+    <w:p>
+      <w:pPr>
+        <w:pStyle w:val="Heading2"/>
+      </w:pPr>
+      <w:r>
+        <w:t>Repro Steps:</w:t>
+      </w:r>
+    </w:p>
+    <w:p>
+      <w:pPr>
+        <w:pStyle w:val="NoSpacing"/>
+      </w:pPr>
+      <w:r>
+        <w:t>{{Repr</w:t>
+      </w:r>
+      <w:r>
+        <w:t>o</w:t>
+      </w:r>
+      <w:r>
+        <w:t xml:space="preserve"> Steps}}</w:t>
+      </w:r>
+    </w:p>
+    <w:p>
+      <w:pPr>
+        <w:pStyle w:val="Heading2"/>
+      </w:pPr>
+      <w:r>
+        <w:t>Impact Assessment:</w:t>
+      </w:r>
+    </w:p>
+    <w:p>
+      <w:pPr>
+        <w:pStyle w:val="NoSpacing"/>
+      </w:pPr>
+      <w:r>
+        <w:t>{{Impact Assessment HTML}}</w:t>
+      </w:r>
+    </w:p>
+    <w:p>
+      <w:pPr>
+        <w:pStyle w:val="NoSpacing"/>
         <w:rPr>
-          <w:rFonts w:ascii="Algerian" w:hAnsi="Algerian"/>
-          <w:sz w:val="28"/>
-          <w:szCs w:val="28"/>
+          <w:rFonts w:asciiTheme="majorHAnsi" w:eastAsiaTheme="majorEastAsia" w:hAnsiTheme="majorHAnsi" w:cstheme="majorBidi"/>
+          <w:color w:val="2F5496" w:themeColor="accent1" w:themeShade="BF"/>
+          <w:sz w:val="26"/>
+          <w:szCs w:val="26"/>
         </w:rPr>
+      </w:pPr>
+      <w:r>
+        <w:rPr>
+          <w:rFonts w:asciiTheme="majorHAnsi" w:eastAsiaTheme="majorEastAsia" w:hAnsiTheme="majorHAnsi" w:cstheme="majorBidi"/>
+          <w:color w:val="2F5496" w:themeColor="accent1" w:themeShade="BF"/>
+          <w:sz w:val="26"/>
+          <w:szCs w:val="26"/>
+        </w:rPr>
+        <w:t>Symptom:</w:t>
+      </w:r>
+    </w:p>
+    <w:p>
+      <w:pPr>
+        <w:pStyle w:val="NoSpacing"/>
+      </w:pPr>
+      <w:r>
+        <w:t>{{Symptom}}</w:t>
+      </w:r>
+    </w:p>
+    <w:p>
+      <w:pPr>
+        <w:pStyle w:val="Heading2"/>
+      </w:pPr>
+      <w:r>
+        <w:t>System Info:</w:t>
+      </w:r>
+    </w:p>
+    <w:p>
+      <w:pPr>
+        <w:pStyle w:val="NoSpacing"/>
+      </w:pPr>
+      <w:r>
+        <w:t>{{System Info}}</w:t>
+      </w:r>
+    </w:p>
+    <w:p>
+      <w:pPr>
+        <w:pStyle w:val="NoSpacing"/>
+        <w:rPr>
+          <w:rFonts w:asciiTheme="majorHAnsi" w:eastAsiaTheme="majorEastAsia" w:hAnsiTheme="majorHAnsi" w:cstheme="majorBidi"/>
+          <w:color w:val="2F5496" w:themeColor="accent1" w:themeShade="BF"/>
+          <w:sz w:val="26"/>
+          <w:szCs w:val="26"/>
+        </w:rPr>
+      </w:pPr>
+      <w:r>
+        <w:rPr>
+          <w:rFonts w:asciiTheme="majorHAnsi" w:eastAsiaTheme="majorEastAsia" w:hAnsiTheme="majorHAnsi" w:cstheme="majorBidi"/>
+          <w:color w:val="2F5496" w:themeColor="accent1" w:themeShade="BF"/>
+          <w:sz w:val="26"/>
+          <w:szCs w:val="26"/>
+        </w:rPr>
+        <w:t>Fix:</w:t>
+      </w:r>
+    </w:p>
+    <w:p>
+      <w:pPr>
+        <w:pStyle w:val="NoSpacing"/>
+      </w:pPr>
+      <w:r>
         <w:t>{{</w:t>
       </w:r>
-      <w:proofErr w:type="spellStart"/>
-      <w:r>
-        <w:rPr>
-          <w:rFonts w:ascii="Algerian" w:hAnsi="Algerian"/>
-          <w:sz w:val="28"/>
-          <w:szCs w:val="28"/>
-        </w:rPr>
-        <w:t>createdby</w:t>
-      </w:r>
-      <w:proofErr w:type="spellEnd"/>
-      <w:r>
-        <w:rPr>
-          <w:rFonts w:ascii="Algerian" w:hAnsi="Algerian"/>
-          <w:sz w:val="28"/>
-          <w:szCs w:val="28"/>
-        </w:rPr>
+      <w:r>
+        <w:t>Proposed Fix</w:t>
+      </w:r>
+      <w:r>
         <w:t>}}</w:t>
       </w:r>
     </w:p>
     <w:p>
       <w:pPr>
         <w:pStyle w:val="Heading2"/>
-        <w:rPr>
-          <w:rFonts w:ascii="Bernard MT Condensed" w:hAnsi="Bernard MT Condensed"/>
-          <w:b/>
-          <w:i/>
-          <w:color w:val="385623" w:themeColor="accent6" w:themeShade="80"/>
-          <w:sz w:val="96"/>
-          <w:szCs w:val="96"/>
-        </w:rPr>
-      </w:pPr>
-      <w:r>
-        <w:rPr>
-          <w:rFonts w:ascii="Bernard MT Condensed" w:hAnsi="Bernard MT Condensed"/>
-          <w:b/>
-          <w:i/>
-          <w:color w:val="385623" w:themeColor="accent6" w:themeShade="80"/>
-          <w:sz w:val="96"/>
-          <w:szCs w:val="96"/>
-        </w:rPr>
-        <w:t>Description</w:t>
-      </w:r>
-      <w:bookmarkStart w:id="0" w:name="_GoBack"/>
-      <w:bookmarkEnd w:id="0"/>
-    </w:p>
-    <w:p>
-      <w:r>
-        <w:t>{{description}}</w:t>
-      </w:r>
-    </w:p>
-    <w:p/>
+      </w:pPr>
+      <w:r>
+        <w:t>Comments:</w:t>
+      </w:r>
+    </w:p>
+    <w:p>
+      <w:pPr>
+        <w:pStyle w:val="NoSpacing"/>
+      </w:pPr>
+      <w:r>
+        <w:t>{{</w:t>
+      </w:r>
+      <w:r>
+        <w:t>comments</w:t>
+      </w:r>
+      <w:r>
+        <w:t>}}</w:t>
+      </w:r>
+    </w:p>
     <w:sectPr>
       <w:pgSz w:w="11906" w:h="16838"/>
       <w:pgMar w:top="1417" w:right="1134" w:bottom="1134" w:left="1134" w:header="708" w:footer="708" w:gutter="0"/>
@@ -122,8 +263,58 @@
 </w:document>
 </file>
 
+<file path=word/endnotes.xml><?xml version="1.0" encoding="utf-8"?>
+<w:endnotes xmlns:wpc="http://schemas.microsoft.com/office/word/2010/wordprocessingCanvas" xmlns:cx="http://schemas.microsoft.com/office/drawing/2014/chartex" xmlns:cx1="http://schemas.microsoft.com/office/drawing/2015/9/8/chartex" xmlns:cx2="http://schemas.microsoft.com/office/drawing/2015/10/21/chartex" xmlns:cx3="http://schemas.microsoft.com/office/drawing/2016/5/9/chartex" xmlns:cx4="http://schemas.microsoft.com/office/drawing/2016/5/10/chartex" xmlns:cx5="http://schemas.microsoft.com/office/drawing/2016/5/11/chartex" xmlns:cx6="http://schemas.microsoft.com/office/drawing/2016/5/12/chartex" xmlns:cx7="http://schemas.microsoft.com/office/drawing/2016/5/13/chartex" xmlns:cx8="http://schemas.microsoft.com/office/drawing/2016/5/14/chartex" xmlns:mc="http://schemas.openxmlformats.org/markup-compatibility/2006" xmlns:aink="http://schemas.microsoft.com/office/drawing/2016/ink" xmlns:am3d="http://schemas.microsoft.com/office/drawing/2017/model3d" xmlns:o="urn:schemas-microsoft-com:office:office" xmlns:r="http://schemas.openxmlformats.org/officeDocument/2006/relationships" xmlns:m="http://schemas.openxmlformats.org/officeDocument/2006/math" xmlns:v="urn:schemas-microsoft-com:vml" xmlns:wp14="http://schemas.microsoft.com/office/word/2010/wordprocessingDrawing" xmlns:wp="http://schemas.openxmlformats.org/drawingml/2006/wordprocessingDrawing" xmlns:w10="urn:schemas-microsoft-com:office:word" xmlns:w="http://schemas.openxmlformats.org/wordprocessingml/2006/main" xmlns:w14="http://schemas.microsoft.com/office/word/2010/wordml" xmlns:w15="http://schemas.microsoft.com/office/word/2012/wordml" xmlns:w16cex="http://schemas.microsoft.com/office/word/2018/wordml/cex" xmlns:w16cid="http://schemas.microsoft.com/office/word/2016/wordml/cid" xmlns:w16="http://schemas.microsoft.com/office/word/2018/wordml" xmlns:w16se="http://schemas.microsoft.com/office/word/2015/wordml/symex" xmlns:wpg="http://schemas.microsoft.com/office/word/2010/wordprocessingGroup" xmlns:wpi="http://schemas.microsoft.com/office/word/2010/wordprocessingInk" xmlns:wne="http://schemas.microsoft.com/office/word/2006/wordml" xmlns:wps="http://schemas.microsoft.com/office/word/2010/wordprocessingShape" mc:Ignorable="w14 w15 w16se w16cid w16 w16cex wp14">
+  <w:endnote w:type="separator" w:id="-1">
+    <w:p>
+      <w:pPr>
+        <w:spacing w:after="0" w:line="240" w:lineRule="auto"/>
+      </w:pPr>
+      <w:r>
+        <w:separator/>
+      </w:r>
+    </w:p>
+  </w:endnote>
+  <w:endnote w:type="continuationSeparator" w:id="0">
+    <w:p>
+      <w:pPr>
+        <w:spacing w:after="0" w:line="240" w:lineRule="auto"/>
+      </w:pPr>
+      <w:r>
+        <w:continuationSeparator/>
+      </w:r>
+    </w:p>
+  </w:endnote>
+</w:endnotes>
+</file>
+
+<file path=word/footnotes.xml><?xml version="1.0" encoding="utf-8"?>
+<w:footnotes xmlns:wpc="http://schemas.microsoft.com/office/word/2010/wordprocessingCanvas" xmlns:cx="http://schemas.microsoft.com/office/drawing/2014/chartex" xmlns:cx1="http://schemas.microsoft.com/office/drawing/2015/9/8/chartex" xmlns:cx2="http://schemas.microsoft.com/office/drawing/2015/10/21/chartex" xmlns:cx3="http://schemas.microsoft.com/office/drawing/2016/5/9/chartex" xmlns:cx4="http://schemas.microsoft.com/office/drawing/2016/5/10/chartex" xmlns:cx5="http://schemas.microsoft.com/office/drawing/2016/5/11/chartex" xmlns:cx6="http://schemas.microsoft.com/office/drawing/2016/5/12/chartex" xmlns:cx7="http://schemas.microsoft.com/office/drawing/2016/5/13/chartex" xmlns:cx8="http://schemas.microsoft.com/office/drawing/2016/5/14/chartex" xmlns:mc="http://schemas.openxmlformats.org/markup-compatibility/2006" xmlns:aink="http://schemas.microsoft.com/office/drawing/2016/ink" xmlns:am3d="http://schemas.microsoft.com/office/drawing/2017/model3d" xmlns:o="urn:schemas-microsoft-com:office:office" xmlns:r="http://schemas.openxmlformats.org/officeDocument/2006/relationships" xmlns:m="http://schemas.openxmlformats.org/officeDocument/2006/math" xmlns:v="urn:schemas-microsoft-com:vml" xmlns:wp14="http://schemas.microsoft.com/office/word/2010/wordprocessingDrawing" xmlns:wp="http://schemas.openxmlformats.org/drawingml/2006/wordprocessingDrawing" xmlns:w10="urn:schemas-microsoft-com:office:word" xmlns:w="http://schemas.openxmlformats.org/wordprocessingml/2006/main" xmlns:w14="http://schemas.microsoft.com/office/word/2010/wordml" xmlns:w15="http://schemas.microsoft.com/office/word/2012/wordml" xmlns:w16cex="http://schemas.microsoft.com/office/word/2018/wordml/cex" xmlns:w16cid="http://schemas.microsoft.com/office/word/2016/wordml/cid" xmlns:w16="http://schemas.microsoft.com/office/word/2018/wordml" xmlns:w16se="http://schemas.microsoft.com/office/word/2015/wordml/symex" xmlns:wpg="http://schemas.microsoft.com/office/word/2010/wordprocessingGroup" xmlns:wpi="http://schemas.microsoft.com/office/word/2010/wordprocessingInk" xmlns:wne="http://schemas.microsoft.com/office/word/2006/wordml" xmlns:wps="http://schemas.microsoft.com/office/word/2010/wordprocessingShape" mc:Ignorable="w14 w15 w16se w16cid w16 w16cex wp14">
+  <w:footnote w:type="separator" w:id="-1">
+    <w:p>
+      <w:pPr>
+        <w:spacing w:after="0" w:line="240" w:lineRule="auto"/>
+      </w:pPr>
+      <w:r>
+        <w:separator/>
+      </w:r>
+    </w:p>
+  </w:footnote>
+  <w:footnote w:type="continuationSeparator" w:id="0">
+    <w:p>
+      <w:pPr>
+        <w:spacing w:after="0" w:line="240" w:lineRule="auto"/>
+      </w:pPr>
+      <w:r>
+        <w:continuationSeparator/>
+      </w:r>
+    </w:p>
+  </w:footnote>
+</w:footnotes>
+</file>
+
 <file path=word/styles.xml><?xml version="1.0" encoding="utf-8"?>
-<w:styles xmlns:mc="http://schemas.openxmlformats.org/markup-compatibility/2006" xmlns:r="http://schemas.openxmlformats.org/officeDocument/2006/relationships" xmlns:w="http://schemas.openxmlformats.org/wordprocessingml/2006/main" xmlns:w14="http://schemas.microsoft.com/office/word/2010/wordml" xmlns:w15="http://schemas.microsoft.com/office/word/2012/wordml" xmlns:w16cid="http://schemas.microsoft.com/office/word/2016/wordml/cid" xmlns:w16se="http://schemas.microsoft.com/office/word/2015/wordml/symex" mc:Ignorable="w14 w15 w16se w16cid">
+<w:styles xmlns:mc="http://schemas.openxmlformats.org/markup-compatibility/2006" xmlns:r="http://schemas.openxmlformats.org/officeDocument/2006/relationships" xmlns:w="http://schemas.openxmlformats.org/wordprocessingml/2006/main" xmlns:w14="http://schemas.microsoft.com/office/word/2010/wordml" xmlns:w15="http://schemas.microsoft.com/office/word/2012/wordml" xmlns:w16cex="http://schemas.microsoft.com/office/word/2018/wordml/cex" xmlns:w16cid="http://schemas.microsoft.com/office/word/2016/wordml/cid" xmlns:w16="http://schemas.microsoft.com/office/word/2018/wordml" xmlns:w16se="http://schemas.microsoft.com/office/word/2015/wordml/symex" mc:Ignorable="w14 w15 w16se w16cid w16 w16cex">
   <w:docDefaults>
     <w:rPrDefault>
       <w:rPr>
@@ -139,7 +330,7 @@
       </w:pPr>
     </w:pPrDefault>
   </w:docDefaults>
-  <w:latentStyles w:defLockedState="0" w:defUIPriority="99" w:defSemiHidden="0" w:defUnhideWhenUsed="0" w:defQFormat="0" w:count="375">
+  <w:latentStyles w:defLockedState="0" w:defUIPriority="99" w:defSemiHidden="0" w:defUnhideWhenUsed="0" w:defQFormat="0" w:count="376">
     <w:lsdException w:name="Normal" w:uiPriority="0" w:qFormat="1"/>
     <w:lsdException w:name="heading 1" w:uiPriority="9" w:qFormat="1"/>
     <w:lsdException w:name="heading 2" w:semiHidden="1" w:uiPriority="9" w:unhideWhenUsed="1" w:qFormat="1"/>
@@ -515,6 +706,7 @@
     <w:lsdException w:name="Smart Hyperlink" w:semiHidden="1" w:unhideWhenUsed="1"/>
     <w:lsdException w:name="Hashtag" w:semiHidden="1" w:unhideWhenUsed="1"/>
     <w:lsdException w:name="Unresolved Mention" w:semiHidden="1" w:unhideWhenUsed="1"/>
+    <w:lsdException w:name="Smart Link" w:semiHidden="1" w:unhideWhenUsed="1"/>
   </w:latentStyles>
   <w:style w:type="paragraph" w:default="1" w:styleId="Normal">
     <w:name w:val="Normal"/>
@@ -615,6 +807,59 @@
       <w:sz w:val="26"/>
       <w:szCs w:val="26"/>
     </w:rPr>
+  </w:style>
+  <w:style w:type="paragraph" w:styleId="Header">
+    <w:name w:val="header"/>
+    <w:basedOn w:val="Normal"/>
+    <w:link w:val="HeaderChar"/>
+    <w:uiPriority w:val="99"/>
+    <w:unhideWhenUsed/>
+    <w:rsid w:val="008C5523"/>
+    <w:pPr>
+      <w:tabs>
+        <w:tab w:val="center" w:pos="4153"/>
+        <w:tab w:val="right" w:pos="8306"/>
+      </w:tabs>
+      <w:spacing w:after="0" w:line="240" w:lineRule="auto"/>
+    </w:pPr>
+  </w:style>
+  <w:style w:type="character" w:customStyle="1" w:styleId="HeaderChar">
+    <w:name w:val="Header Char"/>
+    <w:basedOn w:val="DefaultParagraphFont"/>
+    <w:link w:val="Header"/>
+    <w:uiPriority w:val="99"/>
+    <w:rsid w:val="008C5523"/>
+  </w:style>
+  <w:style w:type="paragraph" w:styleId="Footer">
+    <w:name w:val="footer"/>
+    <w:basedOn w:val="Normal"/>
+    <w:link w:val="FooterChar"/>
+    <w:uiPriority w:val="99"/>
+    <w:unhideWhenUsed/>
+    <w:rsid w:val="008C5523"/>
+    <w:pPr>
+      <w:tabs>
+        <w:tab w:val="center" w:pos="4153"/>
+        <w:tab w:val="right" w:pos="8306"/>
+      </w:tabs>
+      <w:spacing w:after="0" w:line="240" w:lineRule="auto"/>
+    </w:pPr>
+  </w:style>
+  <w:style w:type="character" w:customStyle="1" w:styleId="FooterChar">
+    <w:name w:val="Footer Char"/>
+    <w:basedOn w:val="DefaultParagraphFont"/>
+    <w:link w:val="Footer"/>
+    <w:uiPriority w:val="99"/>
+    <w:rsid w:val="008C5523"/>
+  </w:style>
+  <w:style w:type="paragraph" w:styleId="NoSpacing">
+    <w:name w:val="No Spacing"/>
+    <w:uiPriority w:val="1"/>
+    <w:qFormat/>
+    <w:rsid w:val="00037BFD"/>
+    <w:pPr>
+      <w:spacing w:after="0" w:line="240" w:lineRule="auto"/>
+    </w:pPr>
   </w:style>
 </w:styles>
 </file>

</xml_diff>